<commit_message>
Agregue entidades, atributos y relaciones al diccionario.
Agregue entidades, atributos y relaciones al diccionario. Además agregue
el tipo de agenda, que habíamos hablado con el ayudante.
</commit_message>
<xml_diff>
--- a/Informe/Diccionario.docx
+++ b/Informe/Diccionario.docx
@@ -5,6 +5,152 @@
     <w:p>
       <w:r>
         <w:t>Diccionario de entidades:</w:t>
+      </w:r>
+    </w:p>
+    <w:p>
+      <w:r>
+        <w:t>Entidades:</w:t>
+      </w:r>
+    </w:p>
+    <w:p>
+      <w:r>
+        <w:t>Profesional-&gt;Tipo: El tipo es ‘interno’ o ‘externo’.</w:t>
+      </w:r>
+    </w:p>
+    <w:p>
+      <w:r>
+        <w:t>Especialidad: Representa una especialidad médica específica.</w:t>
+      </w:r>
+    </w:p>
+    <w:p>
+      <w:r>
+        <w:t>Lugar: Define la ubicación y dirección que tendrá el turno.</w:t>
+      </w:r>
+    </w:p>
+    <w:p>
+      <w:r>
+        <w:t>Procedimiento médico: Representa un procedimiento médico que se realiza sobre algún paciente. En él se establecen las condiciones en las que debe presentarse.</w:t>
+      </w:r>
+    </w:p>
+    <w:p>
+      <w:r>
+        <w:t>Block de Turnos: Representa un cronograma de turnos, es específico de cada médico y especialidad.</w:t>
+      </w:r>
+    </w:p>
+    <w:p>
+      <w:r>
+        <w:t>Relaciones:</w:t>
+      </w:r>
+    </w:p>
+    <w:p>
+      <w:r>
+        <w:t>Paciente-Necesita-Turno: La relación establece el paciente que es atendido por un médico.</w:t>
+      </w:r>
+    </w:p>
+    <w:p>
+      <w:r>
+        <w:t>Profesional-Solicita-Turno de quirófano y cama: La relación establece el médico que reserva un turno de cama o quirófano que corresponde a un paciente.</w:t>
+      </w:r>
+    </w:p>
+    <w:p>
+      <w:r>
+        <w:t>Cobertura-Cubre-Procedimiento Médico: Representa la cobertura de un plan de obra social a un procedimiento médico.</w:t>
+      </w:r>
+    </w:p>
+    <w:p>
+      <w:r>
+        <w:t>Turno-Turno en Block-Block de Turnos: Representa el requerimiento de encasillar a cada turno en un block de turnos.</w:t>
+      </w:r>
+    </w:p>
+    <w:p>
+      <w:r>
+        <w:t>Atributos:</w:t>
+      </w:r>
+    </w:p>
+    <w:p>
+      <w:r>
+        <w:t>Turno de servicio de diagnostico-&gt;Tipo de turno: El tipo de turno puede ser ‘</w:t>
+      </w:r>
+      <w:r>
+        <w:t>primera vez</w:t>
+      </w:r>
+      <w:r>
+        <w:t>’</w:t>
+      </w:r>
+      <w:r>
+        <w:t xml:space="preserve">, </w:t>
+      </w:r>
+      <w:r>
+        <w:t>‘</w:t>
+      </w:r>
+      <w:r>
+        <w:t>segunda vez</w:t>
+      </w:r>
+      <w:r>
+        <w:t>’</w:t>
+      </w:r>
+      <w:r>
+        <w:t xml:space="preserve"> </w:t>
+      </w:r>
+      <w:r>
+        <w:t>o</w:t>
+      </w:r>
+      <w:r>
+        <w:t xml:space="preserve"> </w:t>
+      </w:r>
+      <w:r>
+        <w:t>‘</w:t>
+      </w:r>
+      <w:r>
+        <w:t>demandas espontáneas</w:t>
+      </w:r>
+      <w:r>
+        <w:t>’.</w:t>
+      </w:r>
+    </w:p>
+    <w:p>
+      <w:r>
+        <w:t>Block de Turnos-&gt;Tipo de Agenda: Estable que cual es el tipo de atención, es decir, si es personalizada o en grupos de N personas.</w:t>
+      </w:r>
+    </w:p>
+    <w:p>
+      <w:r>
+        <w:t>Block de Turnos-&gt;Bloqueado: Este atributo indica si se pueden agregar o no turnos a este block.</w:t>
+      </w:r>
+    </w:p>
+    <w:p>
+      <w:r>
+        <w:t>Turno-&gt;Monto a abonar: ¿?</w:t>
+      </w:r>
+    </w:p>
+    <w:p>
+      <w:r>
+        <w:t>Cubre-&gt;</w:t>
+      </w:r>
+      <w:r>
+        <w:t>Exención: Es el porcentaje que se descuenta del precio de lista del procedimiento médico.</w:t>
+      </w:r>
+    </w:p>
+    <w:p>
+      <w:r>
+        <w:t>Cubre-&gt;</w:t>
+      </w:r>
+      <w:r>
+        <w:t xml:space="preserve">Valor Copago: Es el monto que tiene que pagar el paciente. Exención y Valor Copago </w:t>
+      </w:r>
+      <w:r>
+        <w:t>representan lo mismo, sólo uno toma valor.</w:t>
+      </w:r>
+    </w:p>
+    <w:p>
+      <w:r>
+        <w:t>Cubre-&gt;</w:t>
+      </w:r>
+      <w:r>
+        <w:t>Documentación:</w:t>
+      </w:r>
+      <w:r>
+        <w:t xml:space="preserve"> Tiene los documentos que necesita presentar el paciente para lograr la cobertura.</w:t>
       </w:r>
     </w:p>
     <w:sectPr>
@@ -15,6 +161,127 @@
     </w:sectPr>
   </w:body>
 </w:document>
+</file>
+
+<file path=word/numbering.xml><?xml version="1.0" encoding="utf-8"?>
+<w:numbering xmlns:ve="http://schemas.openxmlformats.org/markup-compatibility/2006" xmlns:o="urn:schemas-microsoft-com:office:office" xmlns:r="http://schemas.openxmlformats.org/officeDocument/2006/relationships" xmlns:m="http://schemas.openxmlformats.org/officeDocument/2006/math" xmlns:v="urn:schemas-microsoft-com:vml" xmlns:wp="http://schemas.openxmlformats.org/drawingml/2006/wordprocessingDrawing" xmlns:w10="urn:schemas-microsoft-com:office:word" xmlns:w="http://schemas.openxmlformats.org/wordprocessingml/2006/main" xmlns:wne="http://schemas.microsoft.com/office/word/2006/wordml">
+  <w:abstractNum w:abstractNumId="0">
+    <w:nsid w:val="01275EB2"/>
+    <w:multiLevelType w:val="hybridMultilevel"/>
+    <w:tmpl w:val="1AD6FEB6"/>
+    <w:lvl w:ilvl="0" w:tplc="2C0A0001">
+      <w:start w:val="1"/>
+      <w:numFmt w:val="bullet"/>
+      <w:lvlText w:val=""/>
+      <w:lvlJc w:val="left"/>
+      <w:pPr>
+        <w:ind w:left="720" w:hanging="360"/>
+      </w:pPr>
+      <w:rPr>
+        <w:rFonts w:ascii="Symbol" w:hAnsi="Symbol" w:hint="default"/>
+      </w:rPr>
+    </w:lvl>
+    <w:lvl w:ilvl="1" w:tplc="2C0A0003" w:tentative="1">
+      <w:start w:val="1"/>
+      <w:numFmt w:val="bullet"/>
+      <w:lvlText w:val="o"/>
+      <w:lvlJc w:val="left"/>
+      <w:pPr>
+        <w:ind w:left="1440" w:hanging="360"/>
+      </w:pPr>
+      <w:rPr>
+        <w:rFonts w:ascii="Courier New" w:hAnsi="Courier New" w:cs="Courier New" w:hint="default"/>
+      </w:rPr>
+    </w:lvl>
+    <w:lvl w:ilvl="2" w:tplc="2C0A0005" w:tentative="1">
+      <w:start w:val="1"/>
+      <w:numFmt w:val="bullet"/>
+      <w:lvlText w:val=""/>
+      <w:lvlJc w:val="left"/>
+      <w:pPr>
+        <w:ind w:left="2160" w:hanging="360"/>
+      </w:pPr>
+      <w:rPr>
+        <w:rFonts w:ascii="Wingdings" w:hAnsi="Wingdings" w:hint="default"/>
+      </w:rPr>
+    </w:lvl>
+    <w:lvl w:ilvl="3" w:tplc="2C0A0001" w:tentative="1">
+      <w:start w:val="1"/>
+      <w:numFmt w:val="bullet"/>
+      <w:lvlText w:val=""/>
+      <w:lvlJc w:val="left"/>
+      <w:pPr>
+        <w:ind w:left="2880" w:hanging="360"/>
+      </w:pPr>
+      <w:rPr>
+        <w:rFonts w:ascii="Symbol" w:hAnsi="Symbol" w:hint="default"/>
+      </w:rPr>
+    </w:lvl>
+    <w:lvl w:ilvl="4" w:tplc="2C0A0003" w:tentative="1">
+      <w:start w:val="1"/>
+      <w:numFmt w:val="bullet"/>
+      <w:lvlText w:val="o"/>
+      <w:lvlJc w:val="left"/>
+      <w:pPr>
+        <w:ind w:left="3600" w:hanging="360"/>
+      </w:pPr>
+      <w:rPr>
+        <w:rFonts w:ascii="Courier New" w:hAnsi="Courier New" w:cs="Courier New" w:hint="default"/>
+      </w:rPr>
+    </w:lvl>
+    <w:lvl w:ilvl="5" w:tplc="2C0A0005" w:tentative="1">
+      <w:start w:val="1"/>
+      <w:numFmt w:val="bullet"/>
+      <w:lvlText w:val=""/>
+      <w:lvlJc w:val="left"/>
+      <w:pPr>
+        <w:ind w:left="4320" w:hanging="360"/>
+      </w:pPr>
+      <w:rPr>
+        <w:rFonts w:ascii="Wingdings" w:hAnsi="Wingdings" w:hint="default"/>
+      </w:rPr>
+    </w:lvl>
+    <w:lvl w:ilvl="6" w:tplc="2C0A0001" w:tentative="1">
+      <w:start w:val="1"/>
+      <w:numFmt w:val="bullet"/>
+      <w:lvlText w:val=""/>
+      <w:lvlJc w:val="left"/>
+      <w:pPr>
+        <w:ind w:left="5040" w:hanging="360"/>
+      </w:pPr>
+      <w:rPr>
+        <w:rFonts w:ascii="Symbol" w:hAnsi="Symbol" w:hint="default"/>
+      </w:rPr>
+    </w:lvl>
+    <w:lvl w:ilvl="7" w:tplc="2C0A0003" w:tentative="1">
+      <w:start w:val="1"/>
+      <w:numFmt w:val="bullet"/>
+      <w:lvlText w:val="o"/>
+      <w:lvlJc w:val="left"/>
+      <w:pPr>
+        <w:ind w:left="5760" w:hanging="360"/>
+      </w:pPr>
+      <w:rPr>
+        <w:rFonts w:ascii="Courier New" w:hAnsi="Courier New" w:cs="Courier New" w:hint="default"/>
+      </w:rPr>
+    </w:lvl>
+    <w:lvl w:ilvl="8" w:tplc="2C0A0005" w:tentative="1">
+      <w:start w:val="1"/>
+      <w:numFmt w:val="bullet"/>
+      <w:lvlText w:val=""/>
+      <w:lvlJc w:val="left"/>
+      <w:pPr>
+        <w:ind w:left="6480" w:hanging="360"/>
+      </w:pPr>
+      <w:rPr>
+        <w:rFonts w:ascii="Wingdings" w:hAnsi="Wingdings" w:hint="default"/>
+      </w:rPr>
+    </w:lvl>
+  </w:abstractNum>
+  <w:num w:numId="1">
+    <w:abstractNumId w:val="0"/>
+  </w:num>
+</w:numbering>
 </file>
 
 <file path=word/styles.xml><?xml version="1.0" encoding="utf-8"?>
@@ -206,6 +473,17 @@
     <w:semiHidden/>
     <w:unhideWhenUsed/>
   </w:style>
+  <w:style w:type="paragraph" w:styleId="Prrafodelista">
+    <w:name w:val="List Paragraph"/>
+    <w:basedOn w:val="Normal"/>
+    <w:uiPriority w:val="34"/>
+    <w:qFormat/>
+    <w:rsid w:val="003C2F65"/>
+    <w:pPr>
+      <w:ind w:left="720"/>
+      <w:contextualSpacing/>
+    </w:pPr>
+  </w:style>
 </w:styles>
 </file>
 

</xml_diff>

<commit_message>
muevo los diagramas a una carpeta aparte
</commit_message>
<xml_diff>
--- a/Informe/Diccionario.docx
+++ b/Informe/Diccionario.docx
@@ -3,159 +3,561 @@
 <w:document xmlns:ve="http://schemas.openxmlformats.org/markup-compatibility/2006" xmlns:o="urn:schemas-microsoft-com:office:office" xmlns:r="http://schemas.openxmlformats.org/officeDocument/2006/relationships" xmlns:m="http://schemas.openxmlformats.org/officeDocument/2006/math" xmlns:v="urn:schemas-microsoft-com:vml" xmlns:wp="http://schemas.openxmlformats.org/drawingml/2006/wordprocessingDrawing" xmlns:w10="urn:schemas-microsoft-com:office:word" xmlns:w="http://schemas.openxmlformats.org/wordprocessingml/2006/main" xmlns:wne="http://schemas.microsoft.com/office/word/2006/wordml">
   <w:body>
     <w:p>
-      <w:r>
+      <w:pPr>
+        <w:spacing w:after="0" w:line="240" w:lineRule="auto"/>
+        <w:rPr>
+          <w:rFonts w:ascii="Times New Roman" w:hAnsi="Times New Roman" w:cs="Times New Roman"/>
+          <w:sz w:val="24"/>
+        </w:rPr>
+      </w:pPr>
+      <w:r>
+        <w:rPr>
+          <w:rFonts w:ascii="Times New Roman" w:hAnsi="Times New Roman" w:cs="Times New Roman"/>
+          <w:sz w:val="24"/>
+        </w:rPr>
         <w:t>Diccionario de entidades:</w:t>
       </w:r>
     </w:p>
     <w:p>
-      <w:r>
+      <w:pPr>
+        <w:spacing w:after="0" w:line="240" w:lineRule="auto"/>
+        <w:rPr>
+          <w:rFonts w:ascii="Times New Roman" w:hAnsi="Times New Roman" w:cs="Times New Roman"/>
+          <w:sz w:val="24"/>
+        </w:rPr>
+      </w:pPr>
+    </w:p>
+    <w:p>
+      <w:pPr>
+        <w:spacing w:after="0" w:line="240" w:lineRule="auto"/>
+        <w:rPr>
+          <w:rFonts w:ascii="Times New Roman" w:hAnsi="Times New Roman" w:cs="Times New Roman"/>
+          <w:sz w:val="24"/>
+        </w:rPr>
+      </w:pPr>
+      <w:r>
+        <w:rPr>
+          <w:rFonts w:ascii="Times New Roman" w:hAnsi="Times New Roman" w:cs="Times New Roman"/>
+          <w:sz w:val="24"/>
+        </w:rPr>
         <w:t>Entidades:</w:t>
       </w:r>
     </w:p>
     <w:p>
-      <w:r>
+      <w:pPr>
+        <w:spacing w:after="0" w:line="240" w:lineRule="auto"/>
+        <w:rPr>
+          <w:rFonts w:ascii="Times New Roman" w:hAnsi="Times New Roman" w:cs="Times New Roman"/>
+          <w:sz w:val="24"/>
+        </w:rPr>
+      </w:pPr>
+    </w:p>
+    <w:p>
+      <w:pPr>
+        <w:spacing w:after="0" w:line="240" w:lineRule="auto"/>
+        <w:rPr>
+          <w:rFonts w:ascii="Times New Roman" w:hAnsi="Times New Roman" w:cs="Times New Roman"/>
+          <w:sz w:val="24"/>
+        </w:rPr>
+      </w:pPr>
+      <w:r>
+        <w:rPr>
+          <w:rFonts w:ascii="Times New Roman" w:hAnsi="Times New Roman" w:cs="Times New Roman"/>
+          <w:sz w:val="24"/>
+        </w:rPr>
         <w:t>Profesional-&gt;Tipo: El tipo es ‘interno’ o ‘externo’.</w:t>
       </w:r>
     </w:p>
     <w:p>
-      <w:r>
+      <w:pPr>
+        <w:spacing w:after="0" w:line="240" w:lineRule="auto"/>
+        <w:rPr>
+          <w:rFonts w:ascii="Times New Roman" w:hAnsi="Times New Roman" w:cs="Times New Roman"/>
+          <w:sz w:val="24"/>
+        </w:rPr>
+      </w:pPr>
+    </w:p>
+    <w:p>
+      <w:pPr>
+        <w:spacing w:after="0" w:line="240" w:lineRule="auto"/>
+        <w:rPr>
+          <w:rFonts w:ascii="Times New Roman" w:hAnsi="Times New Roman" w:cs="Times New Roman"/>
+          <w:sz w:val="24"/>
+        </w:rPr>
+      </w:pPr>
+      <w:r>
+        <w:rPr>
+          <w:rFonts w:ascii="Times New Roman" w:hAnsi="Times New Roman" w:cs="Times New Roman"/>
+          <w:sz w:val="24"/>
+        </w:rPr>
         <w:t>Especialidad: Representa una especialidad médica específica.</w:t>
       </w:r>
     </w:p>
     <w:p>
-      <w:r>
+      <w:pPr>
+        <w:spacing w:after="0" w:line="240" w:lineRule="auto"/>
+        <w:rPr>
+          <w:rFonts w:ascii="Times New Roman" w:hAnsi="Times New Roman" w:cs="Times New Roman"/>
+          <w:sz w:val="24"/>
+        </w:rPr>
+      </w:pPr>
+    </w:p>
+    <w:p>
+      <w:pPr>
+        <w:spacing w:after="0" w:line="240" w:lineRule="auto"/>
+        <w:rPr>
+          <w:rFonts w:ascii="Times New Roman" w:hAnsi="Times New Roman" w:cs="Times New Roman"/>
+          <w:sz w:val="24"/>
+        </w:rPr>
+      </w:pPr>
+    </w:p>
+    <w:p>
+      <w:pPr>
+        <w:spacing w:after="0" w:line="240" w:lineRule="auto"/>
+        <w:rPr>
+          <w:rFonts w:ascii="Times New Roman" w:hAnsi="Times New Roman" w:cs="Times New Roman"/>
+          <w:sz w:val="24"/>
+        </w:rPr>
+      </w:pPr>
+      <w:r>
+        <w:rPr>
+          <w:rFonts w:ascii="Times New Roman" w:hAnsi="Times New Roman" w:cs="Times New Roman"/>
+          <w:sz w:val="24"/>
+        </w:rPr>
         <w:t>Lugar: Define la ubicación y dirección que tendrá el turno.</w:t>
       </w:r>
     </w:p>
     <w:p>
-      <w:r>
+      <w:pPr>
+        <w:spacing w:after="0" w:line="240" w:lineRule="auto"/>
+        <w:rPr>
+          <w:rFonts w:ascii="Times New Roman" w:hAnsi="Times New Roman" w:cs="Times New Roman"/>
+          <w:sz w:val="24"/>
+        </w:rPr>
+      </w:pPr>
+    </w:p>
+    <w:p>
+      <w:pPr>
+        <w:spacing w:after="0" w:line="240" w:lineRule="auto"/>
+        <w:rPr>
+          <w:rFonts w:ascii="Times New Roman" w:hAnsi="Times New Roman" w:cs="Times New Roman"/>
+          <w:sz w:val="24"/>
+        </w:rPr>
+      </w:pPr>
+      <w:r>
+        <w:rPr>
+          <w:rFonts w:ascii="Times New Roman" w:hAnsi="Times New Roman" w:cs="Times New Roman"/>
+          <w:sz w:val="24"/>
+        </w:rPr>
         <w:t>Procedimiento médico: Representa un procedimiento médico que se realiza sobre algún paciente. En él se establecen las condiciones en las que debe presentarse.</w:t>
       </w:r>
     </w:p>
     <w:p>
-      <w:r>
+      <w:pPr>
+        <w:spacing w:after="0" w:line="240" w:lineRule="auto"/>
+        <w:rPr>
+          <w:rFonts w:ascii="Times New Roman" w:hAnsi="Times New Roman" w:cs="Times New Roman"/>
+          <w:sz w:val="24"/>
+        </w:rPr>
+      </w:pPr>
+    </w:p>
+    <w:p>
+      <w:pPr>
+        <w:spacing w:after="0" w:line="240" w:lineRule="auto"/>
+        <w:rPr>
+          <w:rFonts w:ascii="Times New Roman" w:hAnsi="Times New Roman" w:cs="Times New Roman"/>
+          <w:sz w:val="24"/>
+        </w:rPr>
+      </w:pPr>
+      <w:r>
+        <w:rPr>
+          <w:rFonts w:ascii="Times New Roman" w:hAnsi="Times New Roman" w:cs="Times New Roman"/>
+          <w:sz w:val="24"/>
+        </w:rPr>
         <w:t>Block de Turnos: Representa un cronograma de turnos, es específico de cada médico y especialidad.</w:t>
       </w:r>
     </w:p>
     <w:p>
-      <w:r>
+      <w:pPr>
+        <w:spacing w:after="0" w:line="240" w:lineRule="auto"/>
+        <w:rPr>
+          <w:rFonts w:ascii="Times New Roman" w:hAnsi="Times New Roman" w:cs="Times New Roman"/>
+          <w:sz w:val="24"/>
+        </w:rPr>
+      </w:pPr>
+    </w:p>
+    <w:p>
+      <w:pPr>
+        <w:spacing w:after="0" w:line="240" w:lineRule="auto"/>
+        <w:rPr>
+          <w:rFonts w:ascii="Times New Roman" w:hAnsi="Times New Roman" w:cs="Times New Roman"/>
+          <w:sz w:val="24"/>
+        </w:rPr>
+      </w:pPr>
+    </w:p>
+    <w:p>
+      <w:pPr>
+        <w:spacing w:after="0" w:line="240" w:lineRule="auto"/>
+        <w:rPr>
+          <w:rFonts w:ascii="Times New Roman" w:hAnsi="Times New Roman" w:cs="Times New Roman"/>
+          <w:sz w:val="24"/>
+        </w:rPr>
+      </w:pPr>
+      <w:r>
+        <w:rPr>
+          <w:rFonts w:ascii="Times New Roman" w:hAnsi="Times New Roman" w:cs="Times New Roman"/>
+          <w:sz w:val="24"/>
+        </w:rPr>
         <w:t>Relaciones:</w:t>
       </w:r>
     </w:p>
     <w:p>
-      <w:r>
+      <w:pPr>
+        <w:spacing w:after="0" w:line="240" w:lineRule="auto"/>
+        <w:rPr>
+          <w:rFonts w:ascii="Times New Roman" w:hAnsi="Times New Roman" w:cs="Times New Roman"/>
+          <w:sz w:val="24"/>
+        </w:rPr>
+      </w:pPr>
+    </w:p>
+    <w:p>
+      <w:pPr>
+        <w:spacing w:after="0" w:line="240" w:lineRule="auto"/>
+        <w:rPr>
+          <w:rFonts w:ascii="Times New Roman" w:hAnsi="Times New Roman" w:cs="Times New Roman"/>
+          <w:sz w:val="24"/>
+        </w:rPr>
+      </w:pPr>
+      <w:r>
+        <w:rPr>
+          <w:rFonts w:ascii="Times New Roman" w:hAnsi="Times New Roman" w:cs="Times New Roman"/>
+          <w:sz w:val="24"/>
+        </w:rPr>
         <w:t>Paciente-Necesita-Turno: La relación establece el paciente que es atendido por un médico.</w:t>
       </w:r>
     </w:p>
     <w:p>
-      <w:r>
+      <w:pPr>
+        <w:spacing w:after="0" w:line="240" w:lineRule="auto"/>
+        <w:rPr>
+          <w:rFonts w:ascii="Times New Roman" w:hAnsi="Times New Roman" w:cs="Times New Roman"/>
+          <w:sz w:val="24"/>
+        </w:rPr>
+      </w:pPr>
+    </w:p>
+    <w:p>
+      <w:pPr>
+        <w:spacing w:after="0" w:line="240" w:lineRule="auto"/>
+        <w:rPr>
+          <w:rFonts w:ascii="Times New Roman" w:hAnsi="Times New Roman" w:cs="Times New Roman"/>
+          <w:sz w:val="24"/>
+        </w:rPr>
+      </w:pPr>
+      <w:r>
+        <w:rPr>
+          <w:rFonts w:ascii="Times New Roman" w:hAnsi="Times New Roman" w:cs="Times New Roman"/>
+          <w:sz w:val="24"/>
+        </w:rPr>
         <w:t>Profesional-Solicita-Turno de quirófano y cama: La relación establece el médico que reserva un turno de cama o quirófano que corresponde a un paciente.</w:t>
       </w:r>
     </w:p>
     <w:p>
-      <w:r>
+      <w:pPr>
+        <w:spacing w:after="0" w:line="240" w:lineRule="auto"/>
+        <w:rPr>
+          <w:rFonts w:ascii="Times New Roman" w:hAnsi="Times New Roman" w:cs="Times New Roman"/>
+          <w:sz w:val="24"/>
+        </w:rPr>
+      </w:pPr>
+    </w:p>
+    <w:p>
+      <w:pPr>
+        <w:spacing w:after="0" w:line="240" w:lineRule="auto"/>
+        <w:rPr>
+          <w:rFonts w:ascii="Times New Roman" w:hAnsi="Times New Roman" w:cs="Times New Roman"/>
+          <w:sz w:val="24"/>
+        </w:rPr>
+      </w:pPr>
+    </w:p>
+    <w:p>
+      <w:pPr>
+        <w:spacing w:after="0" w:line="240" w:lineRule="auto"/>
+        <w:rPr>
+          <w:rFonts w:ascii="Times New Roman" w:hAnsi="Times New Roman" w:cs="Times New Roman"/>
+          <w:sz w:val="24"/>
+        </w:rPr>
+      </w:pPr>
+      <w:r>
+        <w:rPr>
+          <w:rFonts w:ascii="Times New Roman" w:hAnsi="Times New Roman" w:cs="Times New Roman"/>
+          <w:sz w:val="24"/>
+        </w:rPr>
         <w:t>Cobertura-Cubre-Procedimiento Médico: Representa la cobertura de un plan de obra social a un procedimiento médico.</w:t>
       </w:r>
     </w:p>
     <w:p>
-      <w:r>
+      <w:pPr>
+        <w:spacing w:after="0" w:line="240" w:lineRule="auto"/>
+        <w:rPr>
+          <w:rFonts w:ascii="Times New Roman" w:hAnsi="Times New Roman" w:cs="Times New Roman"/>
+          <w:sz w:val="24"/>
+        </w:rPr>
+      </w:pPr>
+    </w:p>
+    <w:p>
+      <w:pPr>
+        <w:spacing w:after="0" w:line="240" w:lineRule="auto"/>
+        <w:rPr>
+          <w:rFonts w:ascii="Times New Roman" w:hAnsi="Times New Roman" w:cs="Times New Roman"/>
+          <w:sz w:val="24"/>
+        </w:rPr>
+      </w:pPr>
+      <w:r>
+        <w:rPr>
+          <w:rFonts w:ascii="Times New Roman" w:hAnsi="Times New Roman" w:cs="Times New Roman"/>
+          <w:sz w:val="24"/>
+        </w:rPr>
         <w:t>Turno-Turno en Block-Block de Turnos: Representa el requerimiento de encasillar a cada turno en un block de turnos.</w:t>
       </w:r>
     </w:p>
     <w:p>
-      <w:r>
+      <w:pPr>
+        <w:spacing w:after="0" w:line="240" w:lineRule="auto"/>
+        <w:rPr>
+          <w:rFonts w:ascii="Times New Roman" w:hAnsi="Times New Roman" w:cs="Times New Roman"/>
+          <w:sz w:val="24"/>
+        </w:rPr>
+      </w:pPr>
+    </w:p>
+    <w:p>
+      <w:pPr>
+        <w:spacing w:after="0" w:line="240" w:lineRule="auto"/>
+        <w:rPr>
+          <w:rFonts w:ascii="Times New Roman" w:hAnsi="Times New Roman" w:cs="Times New Roman"/>
+          <w:sz w:val="24"/>
+        </w:rPr>
+      </w:pPr>
+    </w:p>
+    <w:p>
+      <w:pPr>
+        <w:spacing w:after="0" w:line="240" w:lineRule="auto"/>
+        <w:rPr>
+          <w:rFonts w:ascii="Times New Roman" w:hAnsi="Times New Roman" w:cs="Times New Roman"/>
+          <w:sz w:val="24"/>
+        </w:rPr>
+      </w:pPr>
+      <w:r>
+        <w:rPr>
+          <w:rFonts w:ascii="Times New Roman" w:hAnsi="Times New Roman" w:cs="Times New Roman"/>
+          <w:sz w:val="24"/>
+        </w:rPr>
         <w:t>Atributos:</w:t>
       </w:r>
     </w:p>
     <w:p>
-      <w:r>
-        <w:t>Turno de servicio de diagnostico-&gt;Tipo de turno: El tipo de turno puede ser ‘</w:t>
-      </w:r>
-      <w:r>
-        <w:t>primera vez</w:t>
-      </w:r>
-      <w:r>
-        <w:t>’</w:t>
-      </w:r>
-      <w:r>
-        <w:t xml:space="preserve">, </w:t>
-      </w:r>
-      <w:r>
-        <w:t>‘</w:t>
-      </w:r>
-      <w:r>
-        <w:t>segunda vez</w:t>
-      </w:r>
-      <w:r>
-        <w:t>’</w:t>
-      </w:r>
-      <w:r>
-        <w:t xml:space="preserve"> </w:t>
-      </w:r>
-      <w:r>
-        <w:t>o</w:t>
-      </w:r>
-      <w:r>
-        <w:t xml:space="preserve"> </w:t>
-      </w:r>
-      <w:r>
-        <w:t>‘</w:t>
-      </w:r>
-      <w:r>
-        <w:t>demandas espontáneas</w:t>
-      </w:r>
-      <w:r>
-        <w:t>’.</w:t>
-      </w:r>
-    </w:p>
-    <w:p>
-      <w:r>
+      <w:pPr>
+        <w:spacing w:after="0" w:line="240" w:lineRule="auto"/>
+        <w:rPr>
+          <w:rFonts w:ascii="Times New Roman" w:hAnsi="Times New Roman" w:cs="Times New Roman"/>
+          <w:sz w:val="24"/>
+        </w:rPr>
+      </w:pPr>
+      <w:r>
+        <w:rPr>
+          <w:rFonts w:ascii="Times New Roman" w:hAnsi="Times New Roman" w:cs="Times New Roman"/>
+          <w:sz w:val="24"/>
+        </w:rPr>
+        <w:t>Turno de servicio de diagnostico-&gt;Tipo de turno: El tipo de turno puede ser ‘primera vez’, ‘segunda vez’ o ‘demandas espontáneas’.</w:t>
+      </w:r>
+    </w:p>
+    <w:p>
+      <w:pPr>
+        <w:spacing w:after="0" w:line="240" w:lineRule="auto"/>
+        <w:rPr>
+          <w:rFonts w:ascii="Times New Roman" w:hAnsi="Times New Roman" w:cs="Times New Roman"/>
+          <w:sz w:val="24"/>
+        </w:rPr>
+      </w:pPr>
+    </w:p>
+    <w:p>
+      <w:pPr>
+        <w:spacing w:after="0" w:line="240" w:lineRule="auto"/>
+        <w:rPr>
+          <w:rFonts w:ascii="Times New Roman" w:hAnsi="Times New Roman" w:cs="Times New Roman"/>
+          <w:sz w:val="24"/>
+        </w:rPr>
+      </w:pPr>
+      <w:r>
+        <w:rPr>
+          <w:rFonts w:ascii="Times New Roman" w:hAnsi="Times New Roman" w:cs="Times New Roman"/>
+          <w:sz w:val="24"/>
+        </w:rPr>
         <w:t>Block de Turnos-&gt;Tipo de Agenda: Estable que cual es el tipo de atención, es decir, si es personalizada o en grupos de N personas.</w:t>
       </w:r>
     </w:p>
     <w:p>
-      <w:r>
+      <w:pPr>
+        <w:spacing w:after="0" w:line="240" w:lineRule="auto"/>
+        <w:rPr>
+          <w:rFonts w:ascii="Times New Roman" w:hAnsi="Times New Roman" w:cs="Times New Roman"/>
+          <w:sz w:val="24"/>
+        </w:rPr>
+      </w:pPr>
+    </w:p>
+    <w:p>
+      <w:pPr>
+        <w:spacing w:after="0" w:line="240" w:lineRule="auto"/>
+        <w:rPr>
+          <w:rFonts w:ascii="Times New Roman" w:hAnsi="Times New Roman" w:cs="Times New Roman"/>
+          <w:sz w:val="24"/>
+        </w:rPr>
+      </w:pPr>
+      <w:r>
+        <w:rPr>
+          <w:rFonts w:ascii="Times New Roman" w:hAnsi="Times New Roman" w:cs="Times New Roman"/>
+          <w:sz w:val="24"/>
+        </w:rPr>
         <w:t>Block de Turnos-&gt;Bloqueado: Este atributo indica si se pueden agregar o no turnos a este block.</w:t>
       </w:r>
     </w:p>
     <w:p>
-      <w:r>
+      <w:pPr>
+        <w:spacing w:after="0" w:line="240" w:lineRule="auto"/>
+        <w:rPr>
+          <w:rFonts w:ascii="Times New Roman" w:hAnsi="Times New Roman" w:cs="Times New Roman"/>
+          <w:sz w:val="24"/>
+        </w:rPr>
+      </w:pPr>
+    </w:p>
+    <w:p>
+      <w:pPr>
+        <w:spacing w:after="0" w:line="240" w:lineRule="auto"/>
+        <w:rPr>
+          <w:rFonts w:ascii="Times New Roman" w:hAnsi="Times New Roman" w:cs="Times New Roman"/>
+          <w:sz w:val="24"/>
+        </w:rPr>
+      </w:pPr>
+      <w:r>
+        <w:rPr>
+          <w:rFonts w:ascii="Times New Roman" w:hAnsi="Times New Roman" w:cs="Times New Roman"/>
+          <w:sz w:val="24"/>
+        </w:rPr>
         <w:t>Turno-&gt;Monto a abonar: ¿?</w:t>
       </w:r>
     </w:p>
     <w:p>
-      <w:r>
+      <w:pPr>
+        <w:spacing w:after="0" w:line="240" w:lineRule="auto"/>
+        <w:rPr>
+          <w:rFonts w:ascii="Times New Roman" w:hAnsi="Times New Roman" w:cs="Times New Roman"/>
+          <w:sz w:val="24"/>
+        </w:rPr>
+      </w:pPr>
+    </w:p>
+    <w:p>
+      <w:pPr>
+        <w:spacing w:after="0" w:line="240" w:lineRule="auto"/>
+        <w:rPr>
+          <w:rFonts w:ascii="Times New Roman" w:hAnsi="Times New Roman" w:cs="Times New Roman"/>
+          <w:sz w:val="24"/>
+        </w:rPr>
+      </w:pPr>
+      <w:r>
+        <w:rPr>
+          <w:rFonts w:ascii="Times New Roman" w:hAnsi="Times New Roman" w:cs="Times New Roman"/>
+          <w:sz w:val="24"/>
+        </w:rPr>
         <w:t>Cubre-&gt;</w:t>
       </w:r>
       <w:r>
+        <w:rPr>
+          <w:rFonts w:ascii="Times New Roman" w:hAnsi="Times New Roman" w:cs="Times New Roman"/>
+          <w:sz w:val="24"/>
+        </w:rPr>
         <w:t>Exención: Es el porcentaje que se descuenta del precio de lista del procedimiento médico.</w:t>
       </w:r>
     </w:p>
     <w:p>
-      <w:r>
+      <w:pPr>
+        <w:spacing w:after="0" w:line="240" w:lineRule="auto"/>
+        <w:rPr>
+          <w:rFonts w:ascii="Times New Roman" w:hAnsi="Times New Roman" w:cs="Times New Roman"/>
+          <w:sz w:val="24"/>
+        </w:rPr>
+      </w:pPr>
+    </w:p>
+    <w:p>
+      <w:pPr>
+        <w:spacing w:after="0" w:line="240" w:lineRule="auto"/>
+        <w:rPr>
+          <w:rFonts w:ascii="Times New Roman" w:hAnsi="Times New Roman" w:cs="Times New Roman"/>
+          <w:sz w:val="24"/>
+        </w:rPr>
+      </w:pPr>
+      <w:r>
+        <w:rPr>
+          <w:rFonts w:ascii="Times New Roman" w:hAnsi="Times New Roman" w:cs="Times New Roman"/>
+          <w:sz w:val="24"/>
+        </w:rPr>
         <w:t>Cubre-&gt;</w:t>
       </w:r>
       <w:r>
+        <w:rPr>
+          <w:rFonts w:ascii="Times New Roman" w:hAnsi="Times New Roman" w:cs="Times New Roman"/>
+          <w:sz w:val="24"/>
+        </w:rPr>
         <w:t xml:space="preserve">Valor Copago: Es el monto que tiene que pagar el paciente. Exención y Valor Copago </w:t>
       </w:r>
       <w:r>
+        <w:rPr>
+          <w:rFonts w:ascii="Times New Roman" w:hAnsi="Times New Roman" w:cs="Times New Roman"/>
+          <w:sz w:val="24"/>
+        </w:rPr>
         <w:t>representan lo mismo, sólo uno toma valor.</w:t>
       </w:r>
     </w:p>
     <w:p>
-      <w:r>
+      <w:pPr>
+        <w:spacing w:after="0" w:line="240" w:lineRule="auto"/>
+        <w:rPr>
+          <w:rFonts w:ascii="Times New Roman" w:hAnsi="Times New Roman" w:cs="Times New Roman"/>
+          <w:sz w:val="24"/>
+        </w:rPr>
+      </w:pPr>
+    </w:p>
+    <w:p>
+      <w:pPr>
+        <w:spacing w:after="0" w:line="240" w:lineRule="auto"/>
+        <w:rPr>
+          <w:rFonts w:ascii="Times New Roman" w:hAnsi="Times New Roman" w:cs="Times New Roman"/>
+          <w:sz w:val="24"/>
+        </w:rPr>
+      </w:pPr>
+      <w:r>
+        <w:rPr>
+          <w:rFonts w:ascii="Times New Roman" w:hAnsi="Times New Roman" w:cs="Times New Roman"/>
+          <w:sz w:val="24"/>
+        </w:rPr>
         <w:t>Cubre-&gt;</w:t>
       </w:r>
       <w:r>
+        <w:rPr>
+          <w:rFonts w:ascii="Times New Roman" w:hAnsi="Times New Roman" w:cs="Times New Roman"/>
+          <w:sz w:val="24"/>
+        </w:rPr>
         <w:t>Documentación:</w:t>
       </w:r>
       <w:r>
+        <w:rPr>
+          <w:rFonts w:ascii="Times New Roman" w:hAnsi="Times New Roman" w:cs="Times New Roman"/>
+          <w:sz w:val="24"/>
+        </w:rPr>
         <w:t xml:space="preserve"> Tiene los documentos que necesita presentar el paciente para lograr la cobertura.</w:t>
       </w:r>
     </w:p>
     <w:sectPr>
       <w:pgSz w:w="12240" w:h="15840"/>
-      <w:pgMar w:top="1417" w:right="1701" w:bottom="1417" w:left="1701" w:header="708" w:footer="708" w:gutter="0"/>
+      <w:pgMar w:top="851" w:right="851" w:bottom="851" w:left="851" w:header="709" w:footer="709" w:gutter="0"/>
       <w:cols w:space="708"/>
       <w:docGrid w:linePitch="360"/>
     </w:sectPr>
@@ -445,13 +847,13 @@
     <w:qFormat/>
     <w:rsid w:val="00EA2977"/>
   </w:style>
-  <w:style w:type="character" w:default="1" w:styleId="Fuentedeprrafopredeter">
+  <w:style w:type="character" w:default="1" w:styleId="DefaultParagraphFont">
     <w:name w:val="Default Paragraph Font"/>
     <w:uiPriority w:val="1"/>
     <w:semiHidden/>
     <w:unhideWhenUsed/>
   </w:style>
-  <w:style w:type="table" w:default="1" w:styleId="Tablanormal">
+  <w:style w:type="table" w:default="1" w:styleId="TableNormal">
     <w:name w:val="Normal Table"/>
     <w:uiPriority w:val="99"/>
     <w:semiHidden/>
@@ -467,13 +869,13 @@
       </w:tblCellMar>
     </w:tblPr>
   </w:style>
-  <w:style w:type="numbering" w:default="1" w:styleId="Sinlista">
+  <w:style w:type="numbering" w:default="1" w:styleId="NoList">
     <w:name w:val="No List"/>
     <w:uiPriority w:val="99"/>
     <w:semiHidden/>
     <w:unhideWhenUsed/>
   </w:style>
-  <w:style w:type="paragraph" w:styleId="Prrafodelista">
+  <w:style w:type="paragraph" w:styleId="ListParagraph">
     <w:name w:val="List Paragraph"/>
     <w:basedOn w:val="Normal"/>
     <w:uiPriority w:val="34"/>

</xml_diff>

<commit_message>
Mas entidades y retoques de orden.
Mas entidades y retoques de orden.
</commit_message>
<xml_diff>
--- a/Informe/Diccionario.docx
+++ b/Informe/Diccionario.docx
@@ -7,7 +7,10 @@
         <w:pStyle w:val="Ttulo1"/>
       </w:pPr>
       <w:r>
-        <w:t>Diccionario de entidades:</w:t>
+        <w:t>Diccionario de DER</w:t>
+      </w:r>
+      <w:r>
+        <w:t>:</w:t>
       </w:r>
     </w:p>
     <w:p>
@@ -291,6 +294,71 @@
         <w:spacing w:after="0" w:line="240" w:lineRule="auto"/>
         <w:rPr>
           <w:rFonts w:ascii="Times New Roman" w:hAnsi="Times New Roman" w:cs="Times New Roman"/>
+          <w:b/>
+          <w:sz w:val="24"/>
+        </w:rPr>
+      </w:pPr>
+    </w:p>
+    <w:p>
+      <w:pPr>
+        <w:spacing w:after="0" w:line="240" w:lineRule="auto"/>
+        <w:rPr>
+          <w:rFonts w:ascii="Times New Roman" w:hAnsi="Times New Roman" w:cs="Times New Roman"/>
+          <w:b/>
+          <w:sz w:val="24"/>
+        </w:rPr>
+      </w:pPr>
+      <w:r>
+        <w:rPr>
+          <w:rFonts w:ascii="Times New Roman" w:hAnsi="Times New Roman" w:cs="Times New Roman"/>
+          <w:b/>
+          <w:sz w:val="24"/>
+        </w:rPr>
+        <w:t>Entidad Mujer:</w:t>
+      </w:r>
+    </w:p>
+    <w:p>
+      <w:pPr>
+        <w:spacing w:after="0" w:line="240" w:lineRule="auto"/>
+        <w:rPr>
+          <w:rFonts w:ascii="Times New Roman" w:hAnsi="Times New Roman" w:cs="Times New Roman"/>
+          <w:sz w:val="24"/>
+        </w:rPr>
+      </w:pPr>
+      <w:r>
+        <w:rPr>
+          <w:rFonts w:ascii="Times New Roman" w:hAnsi="Times New Roman" w:cs="Times New Roman"/>
+          <w:sz w:val="24"/>
+        </w:rPr>
+        <w:t>Atributos:</w:t>
+      </w:r>
+    </w:p>
+    <w:p>
+      <w:pPr>
+        <w:pStyle w:val="Prrafodelista"/>
+        <w:numPr>
+          <w:ilvl w:val="0"/>
+          <w:numId w:val="9"/>
+        </w:numPr>
+        <w:spacing w:after="0" w:line="240" w:lineRule="auto"/>
+        <w:rPr>
+          <w:rFonts w:ascii="Times New Roman" w:hAnsi="Times New Roman" w:cs="Times New Roman"/>
+          <w:sz w:val="24"/>
+        </w:rPr>
+      </w:pPr>
+      <w:r>
+        <w:rPr>
+          <w:rFonts w:ascii="Times New Roman" w:hAnsi="Times New Roman" w:cs="Times New Roman"/>
+          <w:sz w:val="24"/>
+        </w:rPr>
+        <w:t>Apellido casada: Si la mujer estuviera casada se indica el apellido del esposo.</w:t>
+      </w:r>
+    </w:p>
+    <w:p>
+      <w:pPr>
+        <w:spacing w:after="0" w:line="240" w:lineRule="auto"/>
+        <w:rPr>
+          <w:rFonts w:ascii="Times New Roman" w:hAnsi="Times New Roman" w:cs="Times New Roman"/>
           <w:sz w:val="24"/>
         </w:rPr>
       </w:pPr>
@@ -701,6 +769,7 @@
           <w:b/>
           <w:sz w:val="24"/>
         </w:rPr>
+        <w:lastRenderedPageBreak/>
         <w:t xml:space="preserve">Entidad Turno de </w:t>
       </w:r>
       <w:proofErr w:type="spellStart"/>
@@ -778,7 +847,6 @@
           <w:rFonts w:ascii="Times New Roman" w:hAnsi="Times New Roman" w:cs="Times New Roman"/>
           <w:sz w:val="24"/>
         </w:rPr>
-        <w:lastRenderedPageBreak/>
         <w:t>Atributos:</w:t>
       </w:r>
     </w:p>
@@ -1060,149 +1128,112 @@
     </w:p>
     <w:p>
       <w:pPr>
-        <w:spacing w:after="0" w:line="240" w:lineRule="auto"/>
-        <w:rPr>
-          <w:rFonts w:ascii="Times New Roman" w:hAnsi="Times New Roman" w:cs="Times New Roman"/>
-          <w:sz w:val="24"/>
-        </w:rPr>
-      </w:pPr>
-    </w:p>
-    <w:p>
-      <w:pPr>
-        <w:spacing w:after="0" w:line="240" w:lineRule="auto"/>
-        <w:rPr>
-          <w:rFonts w:ascii="Times New Roman" w:hAnsi="Times New Roman" w:cs="Times New Roman"/>
-          <w:sz w:val="24"/>
-        </w:rPr>
-      </w:pPr>
-      <w:r>
-        <w:rPr>
-          <w:rFonts w:ascii="Times New Roman" w:hAnsi="Times New Roman" w:cs="Times New Roman"/>
-          <w:sz w:val="24"/>
-        </w:rPr>
-        <w:t>Profesional-&gt;Tipo: El tipo es ‘interno’ o ‘externo’.</w:t>
-      </w:r>
-    </w:p>
-    <w:p>
-      <w:pPr>
-        <w:spacing w:after="0" w:line="240" w:lineRule="auto"/>
-        <w:rPr>
-          <w:rFonts w:ascii="Times New Roman" w:hAnsi="Times New Roman" w:cs="Times New Roman"/>
-          <w:sz w:val="24"/>
-        </w:rPr>
-      </w:pPr>
-    </w:p>
-    <w:p>
-      <w:pPr>
-        <w:spacing w:after="0" w:line="240" w:lineRule="auto"/>
-        <w:rPr>
-          <w:rFonts w:ascii="Times New Roman" w:hAnsi="Times New Roman" w:cs="Times New Roman"/>
-          <w:sz w:val="24"/>
-        </w:rPr>
-      </w:pPr>
-      <w:r>
-        <w:rPr>
-          <w:rFonts w:ascii="Times New Roman" w:hAnsi="Times New Roman" w:cs="Times New Roman"/>
-          <w:sz w:val="24"/>
-        </w:rPr>
-        <w:t>Especialidad: Representa una especialidad médica específica.</w:t>
-      </w:r>
-    </w:p>
-    <w:p>
-      <w:pPr>
-        <w:spacing w:after="0" w:line="240" w:lineRule="auto"/>
-        <w:rPr>
-          <w:rFonts w:ascii="Times New Roman" w:hAnsi="Times New Roman" w:cs="Times New Roman"/>
-          <w:sz w:val="24"/>
-        </w:rPr>
-      </w:pPr>
-    </w:p>
-    <w:p>
-      <w:pPr>
-        <w:spacing w:after="0" w:line="240" w:lineRule="auto"/>
-        <w:rPr>
-          <w:rFonts w:ascii="Times New Roman" w:hAnsi="Times New Roman" w:cs="Times New Roman"/>
-          <w:sz w:val="24"/>
-        </w:rPr>
-      </w:pPr>
-    </w:p>
-    <w:p>
-      <w:pPr>
-        <w:spacing w:after="0" w:line="240" w:lineRule="auto"/>
-        <w:rPr>
-          <w:rFonts w:ascii="Times New Roman" w:hAnsi="Times New Roman" w:cs="Times New Roman"/>
-          <w:sz w:val="24"/>
-        </w:rPr>
-      </w:pPr>
-      <w:r>
-        <w:rPr>
-          <w:rFonts w:ascii="Times New Roman" w:hAnsi="Times New Roman" w:cs="Times New Roman"/>
-          <w:sz w:val="24"/>
-        </w:rPr>
-        <w:t>Lugar: Define la ubicación y dirección que tendrá el turno.</w:t>
-      </w:r>
-    </w:p>
-    <w:p>
-      <w:pPr>
-        <w:spacing w:after="0" w:line="240" w:lineRule="auto"/>
-        <w:rPr>
-          <w:rFonts w:ascii="Times New Roman" w:hAnsi="Times New Roman" w:cs="Times New Roman"/>
-          <w:sz w:val="24"/>
-        </w:rPr>
-      </w:pPr>
-    </w:p>
-    <w:p>
-      <w:pPr>
-        <w:spacing w:after="0" w:line="240" w:lineRule="auto"/>
-        <w:rPr>
-          <w:rFonts w:ascii="Times New Roman" w:hAnsi="Times New Roman" w:cs="Times New Roman"/>
-          <w:sz w:val="24"/>
-        </w:rPr>
-      </w:pPr>
-      <w:r>
-        <w:rPr>
-          <w:rFonts w:ascii="Times New Roman" w:hAnsi="Times New Roman" w:cs="Times New Roman"/>
-          <w:sz w:val="24"/>
-        </w:rPr>
-        <w:t>Procedimiento médico: Representa un procedimiento médico que se realiza sobre algún paciente. En él se establecen las condiciones en las que debe presentarse.</w:t>
-      </w:r>
-    </w:p>
-    <w:p>
-      <w:pPr>
-        <w:spacing w:after="0" w:line="240" w:lineRule="auto"/>
-        <w:rPr>
-          <w:rFonts w:ascii="Times New Roman" w:hAnsi="Times New Roman" w:cs="Times New Roman"/>
-          <w:sz w:val="24"/>
-        </w:rPr>
-      </w:pPr>
-    </w:p>
-    <w:p>
-      <w:pPr>
-        <w:spacing w:after="0" w:line="240" w:lineRule="auto"/>
-        <w:rPr>
-          <w:rFonts w:ascii="Times New Roman" w:hAnsi="Times New Roman" w:cs="Times New Roman"/>
-          <w:sz w:val="24"/>
-        </w:rPr>
-      </w:pPr>
-      <w:r>
-        <w:rPr>
-          <w:rFonts w:ascii="Times New Roman" w:hAnsi="Times New Roman" w:cs="Times New Roman"/>
-          <w:sz w:val="24"/>
-        </w:rPr>
-        <w:t>Block de Turnos: Representa un cronograma de turnos, es específico de cada médico y especialidad.</w:t>
-      </w:r>
-    </w:p>
-    <w:p>
-      <w:pPr>
-        <w:spacing w:after="0" w:line="240" w:lineRule="auto"/>
-        <w:rPr>
-          <w:rFonts w:ascii="Times New Roman" w:hAnsi="Times New Roman" w:cs="Times New Roman"/>
-          <w:sz w:val="24"/>
-        </w:rPr>
-      </w:pPr>
-    </w:p>
-    <w:p>
-      <w:pPr>
+        <w:pStyle w:val="Prrafodelista"/>
+        <w:numPr>
+          <w:ilvl w:val="0"/>
+          <w:numId w:val="8"/>
+        </w:numPr>
+        <w:spacing w:after="0" w:line="240" w:lineRule="auto"/>
+        <w:rPr>
+          <w:rFonts w:ascii="Times New Roman" w:hAnsi="Times New Roman" w:cs="Times New Roman"/>
+          <w:sz w:val="24"/>
+        </w:rPr>
+      </w:pPr>
+      <w:r>
+        <w:rPr>
+          <w:rFonts w:ascii="Times New Roman" w:hAnsi="Times New Roman" w:cs="Times New Roman"/>
+          <w:sz w:val="24"/>
+        </w:rPr>
+        <w:t>Día: Es el día para el que se prepara el block de turnos.</w:t>
+      </w:r>
+    </w:p>
+    <w:p>
+      <w:pPr>
+        <w:pStyle w:val="Prrafodelista"/>
+        <w:numPr>
+          <w:ilvl w:val="0"/>
+          <w:numId w:val="8"/>
+        </w:numPr>
+        <w:spacing w:after="0" w:line="240" w:lineRule="auto"/>
+        <w:rPr>
+          <w:rFonts w:ascii="Times New Roman" w:hAnsi="Times New Roman" w:cs="Times New Roman"/>
+          <w:sz w:val="24"/>
+        </w:rPr>
+      </w:pPr>
+      <w:r>
+        <w:rPr>
+          <w:rFonts w:ascii="Times New Roman" w:hAnsi="Times New Roman" w:cs="Times New Roman"/>
+          <w:sz w:val="24"/>
+        </w:rPr>
+        <w:t>Hora Inicio: Es la hora de inicio del block.</w:t>
+      </w:r>
+    </w:p>
+    <w:p>
+      <w:pPr>
+        <w:pStyle w:val="Prrafodelista"/>
+        <w:numPr>
+          <w:ilvl w:val="0"/>
+          <w:numId w:val="8"/>
+        </w:numPr>
+        <w:spacing w:after="0" w:line="240" w:lineRule="auto"/>
+        <w:rPr>
+          <w:rFonts w:ascii="Times New Roman" w:hAnsi="Times New Roman" w:cs="Times New Roman"/>
+          <w:sz w:val="24"/>
+        </w:rPr>
+      </w:pPr>
+      <w:r>
+        <w:rPr>
+          <w:rFonts w:ascii="Times New Roman" w:hAnsi="Times New Roman" w:cs="Times New Roman"/>
+          <w:sz w:val="24"/>
+        </w:rPr>
+        <w:t>Hora Fin: Es la hora de finalización del block.</w:t>
+      </w:r>
+    </w:p>
+    <w:p>
+      <w:pPr>
+        <w:pStyle w:val="Prrafodelista"/>
+        <w:numPr>
+          <w:ilvl w:val="0"/>
+          <w:numId w:val="8"/>
+        </w:numPr>
+        <w:spacing w:after="0" w:line="240" w:lineRule="auto"/>
+        <w:rPr>
+          <w:rFonts w:ascii="Times New Roman" w:hAnsi="Times New Roman" w:cs="Times New Roman"/>
+          <w:sz w:val="24"/>
+        </w:rPr>
+      </w:pPr>
+      <w:r>
+        <w:rPr>
+          <w:rFonts w:ascii="Times New Roman" w:hAnsi="Times New Roman" w:cs="Times New Roman"/>
+          <w:sz w:val="24"/>
+        </w:rPr>
+        <w:t xml:space="preserve">Estado: Indica si el block está habilitado para recibir turnos, los posibles valores son: habilitado y deshabilitado. </w:t>
+      </w:r>
+    </w:p>
+    <w:p>
+      <w:pPr>
+        <w:pStyle w:val="Prrafodelista"/>
+        <w:numPr>
+          <w:ilvl w:val="0"/>
+          <w:numId w:val="8"/>
+        </w:numPr>
+        <w:spacing w:after="0" w:line="240" w:lineRule="auto"/>
+        <w:rPr>
+          <w:rFonts w:ascii="Times New Roman" w:hAnsi="Times New Roman" w:cs="Times New Roman"/>
+          <w:sz w:val="24"/>
+        </w:rPr>
+      </w:pPr>
+      <w:r>
+        <w:rPr>
+          <w:rFonts w:ascii="Times New Roman" w:hAnsi="Times New Roman" w:cs="Times New Roman"/>
+          <w:sz w:val="24"/>
+        </w:rPr>
+        <w:t xml:space="preserve">Tipo de agenda: Indica el tipo de atención que se les brinda a los pacientes, los valores posibles son: personalizada, en grupos de N personas, siendo n determinado por el médico y la especialidad. </w:t>
+      </w:r>
+    </w:p>
+    <w:p>
+      <w:pPr>
+        <w:pStyle w:val="Prrafodelista"/>
         <w:spacing w:after="0" w:line="240" w:lineRule="auto"/>
         <w:rPr>
           <w:rFonts w:ascii="Times New Roman" w:hAnsi="Times New Roman" w:cs="Times New Roman"/>
@@ -1325,131 +1356,6 @@
           <w:sz w:val="24"/>
         </w:rPr>
         <w:t>Turno-Turno en Block-Block de Turnos: Representa el requerimiento de encasillar a cada turno en un block de turnos.</w:t>
-      </w:r>
-    </w:p>
-    <w:p>
-      <w:pPr>
-        <w:spacing w:after="0" w:line="240" w:lineRule="auto"/>
-        <w:rPr>
-          <w:rFonts w:ascii="Times New Roman" w:hAnsi="Times New Roman" w:cs="Times New Roman"/>
-          <w:sz w:val="24"/>
-        </w:rPr>
-      </w:pPr>
-    </w:p>
-    <w:p>
-      <w:pPr>
-        <w:spacing w:after="0" w:line="240" w:lineRule="auto"/>
-        <w:rPr>
-          <w:rFonts w:ascii="Times New Roman" w:hAnsi="Times New Roman" w:cs="Times New Roman"/>
-          <w:sz w:val="24"/>
-        </w:rPr>
-      </w:pPr>
-    </w:p>
-    <w:p>
-      <w:pPr>
-        <w:spacing w:after="0" w:line="240" w:lineRule="auto"/>
-        <w:rPr>
-          <w:rFonts w:ascii="Times New Roman" w:hAnsi="Times New Roman" w:cs="Times New Roman"/>
-          <w:sz w:val="24"/>
-        </w:rPr>
-      </w:pPr>
-      <w:r>
-        <w:rPr>
-          <w:rFonts w:ascii="Times New Roman" w:hAnsi="Times New Roman" w:cs="Times New Roman"/>
-          <w:sz w:val="24"/>
-        </w:rPr>
-        <w:t>Atributos:</w:t>
-      </w:r>
-    </w:p>
-    <w:p>
-      <w:pPr>
-        <w:spacing w:after="0" w:line="240" w:lineRule="auto"/>
-        <w:rPr>
-          <w:rFonts w:ascii="Times New Roman" w:hAnsi="Times New Roman" w:cs="Times New Roman"/>
-          <w:sz w:val="24"/>
-        </w:rPr>
-      </w:pPr>
-      <w:r>
-        <w:rPr>
-          <w:rFonts w:ascii="Times New Roman" w:hAnsi="Times New Roman" w:cs="Times New Roman"/>
-          <w:sz w:val="24"/>
-        </w:rPr>
-        <w:t>Turno de servicio de diagnostico-&gt;Tipo de turno: El tipo de turno puede ser ‘primera vez’, ‘segunda vez’ o ‘demandas espontáneas’.</w:t>
-      </w:r>
-    </w:p>
-    <w:p>
-      <w:pPr>
-        <w:spacing w:after="0" w:line="240" w:lineRule="auto"/>
-        <w:rPr>
-          <w:rFonts w:ascii="Times New Roman" w:hAnsi="Times New Roman" w:cs="Times New Roman"/>
-          <w:sz w:val="24"/>
-        </w:rPr>
-      </w:pPr>
-    </w:p>
-    <w:p>
-      <w:pPr>
-        <w:spacing w:after="0" w:line="240" w:lineRule="auto"/>
-        <w:rPr>
-          <w:rFonts w:ascii="Times New Roman" w:hAnsi="Times New Roman" w:cs="Times New Roman"/>
-          <w:sz w:val="24"/>
-        </w:rPr>
-      </w:pPr>
-      <w:r>
-        <w:rPr>
-          <w:rFonts w:ascii="Times New Roman" w:hAnsi="Times New Roman" w:cs="Times New Roman"/>
-          <w:sz w:val="24"/>
-        </w:rPr>
-        <w:t>Block de Turnos-&gt;Tipo de Agenda: Estable que cual es el tipo de atención, es decir, si es personalizada o en grupos de N personas.</w:t>
-      </w:r>
-    </w:p>
-    <w:p>
-      <w:pPr>
-        <w:spacing w:after="0" w:line="240" w:lineRule="auto"/>
-        <w:rPr>
-          <w:rFonts w:ascii="Times New Roman" w:hAnsi="Times New Roman" w:cs="Times New Roman"/>
-          <w:sz w:val="24"/>
-        </w:rPr>
-      </w:pPr>
-    </w:p>
-    <w:p>
-      <w:pPr>
-        <w:spacing w:after="0" w:line="240" w:lineRule="auto"/>
-        <w:rPr>
-          <w:rFonts w:ascii="Times New Roman" w:hAnsi="Times New Roman" w:cs="Times New Roman"/>
-          <w:sz w:val="24"/>
-        </w:rPr>
-      </w:pPr>
-      <w:r>
-        <w:rPr>
-          <w:rFonts w:ascii="Times New Roman" w:hAnsi="Times New Roman" w:cs="Times New Roman"/>
-          <w:sz w:val="24"/>
-        </w:rPr>
-        <w:t>Block de Turnos-&gt;Bloqueado: Este atributo indica si se pueden agregar o no turnos a este block.</w:t>
-      </w:r>
-    </w:p>
-    <w:p>
-      <w:pPr>
-        <w:spacing w:after="0" w:line="240" w:lineRule="auto"/>
-        <w:rPr>
-          <w:rFonts w:ascii="Times New Roman" w:hAnsi="Times New Roman" w:cs="Times New Roman"/>
-          <w:sz w:val="24"/>
-        </w:rPr>
-      </w:pPr>
-    </w:p>
-    <w:p>
-      <w:pPr>
-        <w:spacing w:after="0" w:line="240" w:lineRule="auto"/>
-        <w:rPr>
-          <w:rFonts w:ascii="Times New Roman" w:hAnsi="Times New Roman" w:cs="Times New Roman"/>
-          <w:sz w:val="24"/>
-        </w:rPr>
-      </w:pPr>
-      <w:r>
-        <w:rPr>
-          <w:rFonts w:ascii="Times New Roman" w:hAnsi="Times New Roman" w:cs="Times New Roman"/>
-          <w:sz w:val="24"/>
-        </w:rPr>
-        <w:t>Turno-&gt;Monto a abonar: ¿?</w:t>
       </w:r>
     </w:p>
     <w:p>
@@ -1688,6 +1594,119 @@
     </w:lvl>
   </w:abstractNum>
   <w:abstractNum w:abstractNumId="1">
+    <w:nsid w:val="1E0305F4"/>
+    <w:multiLevelType w:val="hybridMultilevel"/>
+    <w:tmpl w:val="3734306E"/>
+    <w:lvl w:ilvl="0" w:tplc="2C0A0001">
+      <w:start w:val="1"/>
+      <w:numFmt w:val="bullet"/>
+      <w:lvlText w:val=""/>
+      <w:lvlJc w:val="left"/>
+      <w:pPr>
+        <w:ind w:left="720" w:hanging="360"/>
+      </w:pPr>
+      <w:rPr>
+        <w:rFonts w:ascii="Symbol" w:hAnsi="Symbol" w:hint="default"/>
+      </w:rPr>
+    </w:lvl>
+    <w:lvl w:ilvl="1" w:tplc="2C0A0003" w:tentative="1">
+      <w:start w:val="1"/>
+      <w:numFmt w:val="bullet"/>
+      <w:lvlText w:val="o"/>
+      <w:lvlJc w:val="left"/>
+      <w:pPr>
+        <w:ind w:left="1440" w:hanging="360"/>
+      </w:pPr>
+      <w:rPr>
+        <w:rFonts w:ascii="Courier New" w:hAnsi="Courier New" w:cs="Courier New" w:hint="default"/>
+      </w:rPr>
+    </w:lvl>
+    <w:lvl w:ilvl="2" w:tplc="2C0A0005" w:tentative="1">
+      <w:start w:val="1"/>
+      <w:numFmt w:val="bullet"/>
+      <w:lvlText w:val=""/>
+      <w:lvlJc w:val="left"/>
+      <w:pPr>
+        <w:ind w:left="2160" w:hanging="360"/>
+      </w:pPr>
+      <w:rPr>
+        <w:rFonts w:ascii="Wingdings" w:hAnsi="Wingdings" w:hint="default"/>
+      </w:rPr>
+    </w:lvl>
+    <w:lvl w:ilvl="3" w:tplc="2C0A0001" w:tentative="1">
+      <w:start w:val="1"/>
+      <w:numFmt w:val="bullet"/>
+      <w:lvlText w:val=""/>
+      <w:lvlJc w:val="left"/>
+      <w:pPr>
+        <w:ind w:left="2880" w:hanging="360"/>
+      </w:pPr>
+      <w:rPr>
+        <w:rFonts w:ascii="Symbol" w:hAnsi="Symbol" w:hint="default"/>
+      </w:rPr>
+    </w:lvl>
+    <w:lvl w:ilvl="4" w:tplc="2C0A0003" w:tentative="1">
+      <w:start w:val="1"/>
+      <w:numFmt w:val="bullet"/>
+      <w:lvlText w:val="o"/>
+      <w:lvlJc w:val="left"/>
+      <w:pPr>
+        <w:ind w:left="3600" w:hanging="360"/>
+      </w:pPr>
+      <w:rPr>
+        <w:rFonts w:ascii="Courier New" w:hAnsi="Courier New" w:cs="Courier New" w:hint="default"/>
+      </w:rPr>
+    </w:lvl>
+    <w:lvl w:ilvl="5" w:tplc="2C0A0005" w:tentative="1">
+      <w:start w:val="1"/>
+      <w:numFmt w:val="bullet"/>
+      <w:lvlText w:val=""/>
+      <w:lvlJc w:val="left"/>
+      <w:pPr>
+        <w:ind w:left="4320" w:hanging="360"/>
+      </w:pPr>
+      <w:rPr>
+        <w:rFonts w:ascii="Wingdings" w:hAnsi="Wingdings" w:hint="default"/>
+      </w:rPr>
+    </w:lvl>
+    <w:lvl w:ilvl="6" w:tplc="2C0A0001" w:tentative="1">
+      <w:start w:val="1"/>
+      <w:numFmt w:val="bullet"/>
+      <w:lvlText w:val=""/>
+      <w:lvlJc w:val="left"/>
+      <w:pPr>
+        <w:ind w:left="5040" w:hanging="360"/>
+      </w:pPr>
+      <w:rPr>
+        <w:rFonts w:ascii="Symbol" w:hAnsi="Symbol" w:hint="default"/>
+      </w:rPr>
+    </w:lvl>
+    <w:lvl w:ilvl="7" w:tplc="2C0A0003" w:tentative="1">
+      <w:start w:val="1"/>
+      <w:numFmt w:val="bullet"/>
+      <w:lvlText w:val="o"/>
+      <w:lvlJc w:val="left"/>
+      <w:pPr>
+        <w:ind w:left="5760" w:hanging="360"/>
+      </w:pPr>
+      <w:rPr>
+        <w:rFonts w:ascii="Courier New" w:hAnsi="Courier New" w:cs="Courier New" w:hint="default"/>
+      </w:rPr>
+    </w:lvl>
+    <w:lvl w:ilvl="8" w:tplc="2C0A0005" w:tentative="1">
+      <w:start w:val="1"/>
+      <w:numFmt w:val="bullet"/>
+      <w:lvlText w:val=""/>
+      <w:lvlJc w:val="left"/>
+      <w:pPr>
+        <w:ind w:left="6480" w:hanging="360"/>
+      </w:pPr>
+      <w:rPr>
+        <w:rFonts w:ascii="Wingdings" w:hAnsi="Wingdings" w:hint="default"/>
+      </w:rPr>
+    </w:lvl>
+  </w:abstractNum>
+  <w:abstractNum w:abstractNumId="2">
     <w:nsid w:val="228C7CF6"/>
     <w:multiLevelType w:val="hybridMultilevel"/>
     <w:tmpl w:val="BF78E724"/>
@@ -1800,7 +1819,120 @@
       </w:rPr>
     </w:lvl>
   </w:abstractNum>
-  <w:abstractNum w:abstractNumId="2">
+  <w:abstractNum w:abstractNumId="3">
+    <w:nsid w:val="38D33979"/>
+    <w:multiLevelType w:val="hybridMultilevel"/>
+    <w:tmpl w:val="4908395A"/>
+    <w:lvl w:ilvl="0" w:tplc="2C0A0001">
+      <w:start w:val="1"/>
+      <w:numFmt w:val="bullet"/>
+      <w:lvlText w:val=""/>
+      <w:lvlJc w:val="left"/>
+      <w:pPr>
+        <w:ind w:left="720" w:hanging="360"/>
+      </w:pPr>
+      <w:rPr>
+        <w:rFonts w:ascii="Symbol" w:hAnsi="Symbol" w:hint="default"/>
+      </w:rPr>
+    </w:lvl>
+    <w:lvl w:ilvl="1" w:tplc="2C0A0003" w:tentative="1">
+      <w:start w:val="1"/>
+      <w:numFmt w:val="bullet"/>
+      <w:lvlText w:val="o"/>
+      <w:lvlJc w:val="left"/>
+      <w:pPr>
+        <w:ind w:left="1440" w:hanging="360"/>
+      </w:pPr>
+      <w:rPr>
+        <w:rFonts w:ascii="Courier New" w:hAnsi="Courier New" w:cs="Courier New" w:hint="default"/>
+      </w:rPr>
+    </w:lvl>
+    <w:lvl w:ilvl="2" w:tplc="2C0A0005" w:tentative="1">
+      <w:start w:val="1"/>
+      <w:numFmt w:val="bullet"/>
+      <w:lvlText w:val=""/>
+      <w:lvlJc w:val="left"/>
+      <w:pPr>
+        <w:ind w:left="2160" w:hanging="360"/>
+      </w:pPr>
+      <w:rPr>
+        <w:rFonts w:ascii="Wingdings" w:hAnsi="Wingdings" w:hint="default"/>
+      </w:rPr>
+    </w:lvl>
+    <w:lvl w:ilvl="3" w:tplc="2C0A0001" w:tentative="1">
+      <w:start w:val="1"/>
+      <w:numFmt w:val="bullet"/>
+      <w:lvlText w:val=""/>
+      <w:lvlJc w:val="left"/>
+      <w:pPr>
+        <w:ind w:left="2880" w:hanging="360"/>
+      </w:pPr>
+      <w:rPr>
+        <w:rFonts w:ascii="Symbol" w:hAnsi="Symbol" w:hint="default"/>
+      </w:rPr>
+    </w:lvl>
+    <w:lvl w:ilvl="4" w:tplc="2C0A0003" w:tentative="1">
+      <w:start w:val="1"/>
+      <w:numFmt w:val="bullet"/>
+      <w:lvlText w:val="o"/>
+      <w:lvlJc w:val="left"/>
+      <w:pPr>
+        <w:ind w:left="3600" w:hanging="360"/>
+      </w:pPr>
+      <w:rPr>
+        <w:rFonts w:ascii="Courier New" w:hAnsi="Courier New" w:cs="Courier New" w:hint="default"/>
+      </w:rPr>
+    </w:lvl>
+    <w:lvl w:ilvl="5" w:tplc="2C0A0005" w:tentative="1">
+      <w:start w:val="1"/>
+      <w:numFmt w:val="bullet"/>
+      <w:lvlText w:val=""/>
+      <w:lvlJc w:val="left"/>
+      <w:pPr>
+        <w:ind w:left="4320" w:hanging="360"/>
+      </w:pPr>
+      <w:rPr>
+        <w:rFonts w:ascii="Wingdings" w:hAnsi="Wingdings" w:hint="default"/>
+      </w:rPr>
+    </w:lvl>
+    <w:lvl w:ilvl="6" w:tplc="2C0A0001" w:tentative="1">
+      <w:start w:val="1"/>
+      <w:numFmt w:val="bullet"/>
+      <w:lvlText w:val=""/>
+      <w:lvlJc w:val="left"/>
+      <w:pPr>
+        <w:ind w:left="5040" w:hanging="360"/>
+      </w:pPr>
+      <w:rPr>
+        <w:rFonts w:ascii="Symbol" w:hAnsi="Symbol" w:hint="default"/>
+      </w:rPr>
+    </w:lvl>
+    <w:lvl w:ilvl="7" w:tplc="2C0A0003" w:tentative="1">
+      <w:start w:val="1"/>
+      <w:numFmt w:val="bullet"/>
+      <w:lvlText w:val="o"/>
+      <w:lvlJc w:val="left"/>
+      <w:pPr>
+        <w:ind w:left="5760" w:hanging="360"/>
+      </w:pPr>
+      <w:rPr>
+        <w:rFonts w:ascii="Courier New" w:hAnsi="Courier New" w:cs="Courier New" w:hint="default"/>
+      </w:rPr>
+    </w:lvl>
+    <w:lvl w:ilvl="8" w:tplc="2C0A0005" w:tentative="1">
+      <w:start w:val="1"/>
+      <w:numFmt w:val="bullet"/>
+      <w:lvlText w:val=""/>
+      <w:lvlJc w:val="left"/>
+      <w:pPr>
+        <w:ind w:left="6480" w:hanging="360"/>
+      </w:pPr>
+      <w:rPr>
+        <w:rFonts w:ascii="Wingdings" w:hAnsi="Wingdings" w:hint="default"/>
+      </w:rPr>
+    </w:lvl>
+  </w:abstractNum>
+  <w:abstractNum w:abstractNumId="4">
     <w:nsid w:val="48616CE6"/>
     <w:multiLevelType w:val="hybridMultilevel"/>
     <w:tmpl w:val="1B086BAE"/>
@@ -1913,7 +2045,7 @@
       </w:rPr>
     </w:lvl>
   </w:abstractNum>
-  <w:abstractNum w:abstractNumId="3">
+  <w:abstractNum w:abstractNumId="5">
     <w:nsid w:val="4C25740C"/>
     <w:multiLevelType w:val="hybridMultilevel"/>
     <w:tmpl w:val="A96889FA"/>
@@ -2026,7 +2158,7 @@
       </w:rPr>
     </w:lvl>
   </w:abstractNum>
-  <w:abstractNum w:abstractNumId="4">
+  <w:abstractNum w:abstractNumId="6">
     <w:nsid w:val="55D811A9"/>
     <w:multiLevelType w:val="hybridMultilevel"/>
     <w:tmpl w:val="5D948A46"/>
@@ -2139,7 +2271,7 @@
       </w:rPr>
     </w:lvl>
   </w:abstractNum>
-  <w:abstractNum w:abstractNumId="5">
+  <w:abstractNum w:abstractNumId="7">
     <w:nsid w:val="65D024B0"/>
     <w:multiLevelType w:val="hybridMultilevel"/>
     <w:tmpl w:val="70EEE5D8"/>
@@ -2252,7 +2384,7 @@
       </w:rPr>
     </w:lvl>
   </w:abstractNum>
-  <w:abstractNum w:abstractNumId="6">
+  <w:abstractNum w:abstractNumId="8">
     <w:nsid w:val="7C5115A3"/>
     <w:multiLevelType w:val="hybridMultilevel"/>
     <w:tmpl w:val="6ACA28EC"/>
@@ -2369,22 +2501,28 @@
     <w:abstractNumId w:val="0"/>
   </w:num>
   <w:num w:numId="2">
+    <w:abstractNumId w:val="4"/>
+  </w:num>
+  <w:num w:numId="3">
+    <w:abstractNumId w:val="8"/>
+  </w:num>
+  <w:num w:numId="4">
+    <w:abstractNumId w:val="7"/>
+  </w:num>
+  <w:num w:numId="5">
     <w:abstractNumId w:val="2"/>
   </w:num>
-  <w:num w:numId="3">
+  <w:num w:numId="6">
+    <w:abstractNumId w:val="5"/>
+  </w:num>
+  <w:num w:numId="7">
     <w:abstractNumId w:val="6"/>
   </w:num>
-  <w:num w:numId="4">
-    <w:abstractNumId w:val="5"/>
-  </w:num>
-  <w:num w:numId="5">
-    <w:abstractNumId w:val="1"/>
-  </w:num>
-  <w:num w:numId="6">
+  <w:num w:numId="8">
     <w:abstractNumId w:val="3"/>
   </w:num>
-  <w:num w:numId="7">
-    <w:abstractNumId w:val="4"/>
+  <w:num w:numId="9">
+    <w:abstractNumId w:val="1"/>
   </w:num>
 </w:numbering>
 </file>

</xml_diff>